<commit_message>
Revert "Merge branch 'master' of https://github.com/juanjhair/CineSkype into javierBranch"
This reverts commit 783b1d5b0788e74819f794e848d628526d00b8ca, reversing
changes made to 699ddb0195944b9e8ee00cc58576ad598fb0a8db.
</commit_message>
<xml_diff>
--- a/Desarrollo/STV/Analisis y Gestión/STV_PP.docx
+++ b/Desarrollo/STV/Analisis y Gestión/STV_PP.docx
@@ -774,8 +774,18 @@
                                 <w:color w:val="FFFFFF" w:themeColor="background1"/>
                                 <w:sz w:val="32"/>
                               </w:rPr>
-                              <w:t>Javier Quintana Taipe</w:t>
+                              <w:t xml:space="preserve">Javier Quintana </w:t>
                             </w:r>
+                            <w:proofErr w:type="spellStart"/>
+                            <w:r>
+                              <w:rPr>
+                                <w:rFonts w:ascii="Calibri Light" w:hAnsi="Calibri Light" w:cs="Calibri Light"/>
+                                <w:color w:val="FFFFFF" w:themeColor="background1"/>
+                                <w:sz w:val="32"/>
+                              </w:rPr>
+                              <w:t>Taipe</w:t>
+                            </w:r>
+                            <w:proofErr w:type="spellEnd"/>
                           </w:p>
                         </w:txbxContent>
                       </wps:txbx>
@@ -5130,6 +5140,8 @@
           <w:szCs w:val="32"/>
         </w:rPr>
       </w:pPr>
+      <w:bookmarkStart w:id="0" w:name="_GoBack"/>
+      <w:bookmarkEnd w:id="0"/>
     </w:p>
     <w:p>
       <w:pPr>
@@ -5945,17 +5957,7 @@
                 <w:szCs w:val="24"/>
                 <w:lang w:eastAsia="es-PE" w:bidi="ar-SA"/>
               </w:rPr>
-              <w:t>31</w:t>
-            </w:r>
-            <w:r>
-              <w:rPr>
-                <w:rFonts w:ascii="Arial" w:eastAsia="Times New Roman" w:hAnsi="Arial" w:cs="Arial"/>
-                <w:color w:val="000000"/>
-                <w:sz w:val="24"/>
-                <w:szCs w:val="24"/>
-                <w:lang w:eastAsia="es-PE" w:bidi="ar-SA"/>
-              </w:rPr>
-              <w:t>/10/18</w:t>
+              <w:t>26/10/18</w:t>
             </w:r>
           </w:p>
         </w:tc>
@@ -5996,17 +5998,7 @@
                 <w:szCs w:val="24"/>
                 <w:lang w:eastAsia="es-PE" w:bidi="ar-SA"/>
               </w:rPr>
-              <w:t>02</w:t>
-            </w:r>
-            <w:r>
-              <w:rPr>
-                <w:rFonts w:ascii="Arial" w:eastAsia="Times New Roman" w:hAnsi="Arial" w:cs="Arial"/>
-                <w:color w:val="000000"/>
-                <w:sz w:val="24"/>
-                <w:szCs w:val="24"/>
-                <w:lang w:eastAsia="es-PE" w:bidi="ar-SA"/>
-              </w:rPr>
-              <w:t>/10/18</w:t>
+              <w:t>28/10/18</w:t>
             </w:r>
           </w:p>
         </w:tc>
@@ -6184,17 +6176,7 @@
                 <w:szCs w:val="24"/>
                 <w:lang w:eastAsia="es-PE" w:bidi="ar-SA"/>
               </w:rPr>
-              <w:t>03</w:t>
-            </w:r>
-            <w:r>
-              <w:rPr>
-                <w:rFonts w:ascii="Arial" w:eastAsia="Times New Roman" w:hAnsi="Arial" w:cs="Arial"/>
-                <w:color w:val="000000"/>
-                <w:sz w:val="24"/>
-                <w:szCs w:val="24"/>
-                <w:lang w:eastAsia="es-PE" w:bidi="ar-SA"/>
-              </w:rPr>
-              <w:t>/10/18</w:t>
+              <w:t>28/10/18</w:t>
             </w:r>
           </w:p>
         </w:tc>
@@ -6235,7 +6217,7 @@
                 <w:szCs w:val="24"/>
                 <w:lang w:eastAsia="es-PE" w:bidi="ar-SA"/>
               </w:rPr>
-              <w:t>05</w:t>
+              <w:t>01</w:t>
             </w:r>
             <w:r>
               <w:rPr>
@@ -6423,27 +6405,7 @@
                 <w:szCs w:val="24"/>
                 <w:lang w:eastAsia="es-PE" w:bidi="ar-SA"/>
               </w:rPr>
-              <w:t>0</w:t>
-            </w:r>
-            <w:r>
-              <w:rPr>
-                <w:rFonts w:ascii="Arial" w:eastAsia="Times New Roman" w:hAnsi="Arial" w:cs="Arial"/>
-                <w:color w:val="000000"/>
-                <w:sz w:val="24"/>
-                <w:szCs w:val="24"/>
-                <w:lang w:eastAsia="es-PE" w:bidi="ar-SA"/>
-              </w:rPr>
-              <w:t>6</w:t>
-            </w:r>
-            <w:r>
-              <w:rPr>
-                <w:rFonts w:ascii="Arial" w:eastAsia="Times New Roman" w:hAnsi="Arial" w:cs="Arial"/>
-                <w:color w:val="000000"/>
-                <w:sz w:val="24"/>
-                <w:szCs w:val="24"/>
-                <w:lang w:eastAsia="es-PE" w:bidi="ar-SA"/>
-              </w:rPr>
-              <w:t>/11/18</w:t>
+              <w:t>01/11/18</w:t>
             </w:r>
           </w:p>
         </w:tc>
@@ -6484,17 +6446,7 @@
                 <w:szCs w:val="24"/>
                 <w:lang w:eastAsia="es-PE" w:bidi="ar-SA"/>
               </w:rPr>
-              <w:t>14</w:t>
-            </w:r>
-            <w:r>
-              <w:rPr>
-                <w:rFonts w:ascii="Arial" w:eastAsia="Times New Roman" w:hAnsi="Arial" w:cs="Arial"/>
-                <w:color w:val="000000"/>
-                <w:sz w:val="24"/>
-                <w:szCs w:val="24"/>
-                <w:lang w:eastAsia="es-PE" w:bidi="ar-SA"/>
-              </w:rPr>
-              <w:t>/11/18</w:t>
+              <w:t>05/11/18</w:t>
             </w:r>
           </w:p>
         </w:tc>
@@ -6672,29 +6624,7 @@
                 <w:szCs w:val="24"/>
                 <w:lang w:eastAsia="es-PE" w:bidi="ar-SA"/>
               </w:rPr>
-              <w:t>15</w:t>
-            </w:r>
-            <w:r>
-              <w:rPr>
-                <w:rFonts w:ascii="Arial" w:eastAsia="Times New Roman" w:hAnsi="Arial" w:cs="Arial"/>
-                <w:color w:val="000000"/>
-                <w:sz w:val="24"/>
-                <w:szCs w:val="24"/>
-                <w:lang w:eastAsia="es-PE" w:bidi="ar-SA"/>
-              </w:rPr>
-              <w:t>/11</w:t>
-            </w:r>
-            <w:bookmarkStart w:id="0" w:name="_GoBack"/>
-            <w:bookmarkEnd w:id="0"/>
-            <w:r>
-              <w:rPr>
-                <w:rFonts w:ascii="Arial" w:eastAsia="Times New Roman" w:hAnsi="Arial" w:cs="Arial"/>
-                <w:color w:val="000000"/>
-                <w:sz w:val="24"/>
-                <w:szCs w:val="24"/>
-                <w:lang w:eastAsia="es-PE" w:bidi="ar-SA"/>
-              </w:rPr>
-              <w:t>/18</w:t>
+              <w:t>06/11/18</w:t>
             </w:r>
           </w:p>
         </w:tc>
@@ -6735,17 +6665,7 @@
                 <w:szCs w:val="24"/>
                 <w:lang w:eastAsia="es-PE" w:bidi="ar-SA"/>
               </w:rPr>
-              <w:t>16</w:t>
-            </w:r>
-            <w:r>
-              <w:rPr>
-                <w:rFonts w:ascii="Arial" w:eastAsia="Times New Roman" w:hAnsi="Arial" w:cs="Arial"/>
-                <w:color w:val="000000"/>
-                <w:sz w:val="24"/>
-                <w:szCs w:val="24"/>
-                <w:lang w:eastAsia="es-PE" w:bidi="ar-SA"/>
-              </w:rPr>
-              <w:t>/11/18</w:t>
+              <w:t>09/11/18</w:t>
             </w:r>
           </w:p>
         </w:tc>
@@ -6923,27 +6843,7 @@
                 <w:szCs w:val="24"/>
                 <w:lang w:eastAsia="es-PE" w:bidi="ar-SA"/>
               </w:rPr>
-              <w:t>1</w:t>
-            </w:r>
-            <w:r>
-              <w:rPr>
-                <w:rFonts w:ascii="Arial" w:eastAsia="Times New Roman" w:hAnsi="Arial" w:cs="Arial"/>
-                <w:color w:val="000000"/>
-                <w:sz w:val="24"/>
-                <w:szCs w:val="24"/>
-                <w:lang w:eastAsia="es-PE" w:bidi="ar-SA"/>
-              </w:rPr>
-              <w:t>7</w:t>
-            </w:r>
-            <w:r>
-              <w:rPr>
-                <w:rFonts w:ascii="Arial" w:eastAsia="Times New Roman" w:hAnsi="Arial" w:cs="Arial"/>
-                <w:color w:val="000000"/>
-                <w:sz w:val="24"/>
-                <w:szCs w:val="24"/>
-                <w:lang w:eastAsia="es-PE" w:bidi="ar-SA"/>
-              </w:rPr>
-              <w:t>/11/18</w:t>
+              <w:t>10/11/18</w:t>
             </w:r>
           </w:p>
         </w:tc>
@@ -6984,27 +6884,7 @@
                 <w:szCs w:val="24"/>
                 <w:lang w:eastAsia="es-PE" w:bidi="ar-SA"/>
               </w:rPr>
-              <w:t>1</w:t>
-            </w:r>
-            <w:r>
-              <w:rPr>
-                <w:rFonts w:ascii="Arial" w:eastAsia="Times New Roman" w:hAnsi="Arial" w:cs="Arial"/>
-                <w:color w:val="000000"/>
-                <w:sz w:val="24"/>
-                <w:szCs w:val="24"/>
-                <w:lang w:eastAsia="es-PE" w:bidi="ar-SA"/>
-              </w:rPr>
-              <w:t>9</w:t>
-            </w:r>
-            <w:r>
-              <w:rPr>
-                <w:rFonts w:ascii="Arial" w:eastAsia="Times New Roman" w:hAnsi="Arial" w:cs="Arial"/>
-                <w:color w:val="000000"/>
-                <w:sz w:val="24"/>
-                <w:szCs w:val="24"/>
-                <w:lang w:eastAsia="es-PE" w:bidi="ar-SA"/>
-              </w:rPr>
-              <w:t>/11/18</w:t>
+              <w:t>12/11/18</w:t>
             </w:r>
           </w:p>
         </w:tc>
@@ -14342,7 +14222,7 @@
 </file>
 
 <file path=customXml/itemProps2.xml><?xml version="1.0" encoding="utf-8"?>
-<ds:datastoreItem xmlns:ds="http://schemas.openxmlformats.org/officeDocument/2006/customXml" ds:itemID="{51FCD9FD-1B97-43CD-ADB5-6ED064703166}">
+<ds:datastoreItem xmlns:ds="http://schemas.openxmlformats.org/officeDocument/2006/customXml" ds:itemID="{00FE0A59-D8B8-4B93-84AB-5F26AE9C906C}">
   <ds:schemaRefs>
     <ds:schemaRef ds:uri="http://schemas.openxmlformats.org/officeDocument/2006/bibliography"/>
   </ds:schemaRefs>

</xml_diff>